<commit_message>
Fix von der Frage des Fehlenden Platzes
</commit_message>
<xml_diff>
--- a/Dokumentation/00_projekt_spiel.docx
+++ b/Dokumentation/00_projekt_spiel.docx
@@ -1123,6 +1123,8 @@
           <w:docGrid w:linePitch="360"/>
         </w:sectPr>
       </w:pPr>
+      <w:bookmarkStart w:id="0" w:name="_GoBack"/>
+      <w:bookmarkEnd w:id="0"/>
     </w:p>
     <w:sdt>
       <w:sdtPr>
@@ -1964,22 +1966,22 @@
       <w:pPr>
         <w:pStyle w:val="berschrift1"/>
       </w:pPr>
-      <w:bookmarkStart w:id="0" w:name="_Toc477894389"/>
+      <w:bookmarkStart w:id="1" w:name="_Toc477894389"/>
       <w:r>
         <w:lastRenderedPageBreak/>
         <w:t>Administratives</w:t>
       </w:r>
-      <w:bookmarkEnd w:id="0"/>
+      <w:bookmarkEnd w:id="1"/>
     </w:p>
     <w:p>
       <w:pPr>
         <w:pStyle w:val="berschrift2"/>
       </w:pPr>
-      <w:bookmarkStart w:id="1" w:name="_Toc477894390"/>
+      <w:bookmarkStart w:id="2" w:name="_Toc477894390"/>
       <w:r>
         <w:t>Zweck dieses Dokuments</w:t>
       </w:r>
-      <w:bookmarkEnd w:id="1"/>
+      <w:bookmarkEnd w:id="2"/>
     </w:p>
     <w:p>
       <w:pPr>
@@ -2024,14 +2026,14 @@
           <w:noProof/>
         </w:rPr>
       </w:pPr>
-      <w:bookmarkStart w:id="2" w:name="_Toc477894391"/>
+      <w:bookmarkStart w:id="3" w:name="_Toc477894391"/>
       <w:r>
         <w:rPr>
           <w:noProof/>
         </w:rPr>
         <w:t>Projektorganisation</w:t>
       </w:r>
-      <w:bookmarkEnd w:id="2"/>
+      <w:bookmarkEnd w:id="3"/>
     </w:p>
     <w:p>
       <w:pPr>
@@ -2112,14 +2114,14 @@
           <w:noProof/>
         </w:rPr>
       </w:pPr>
-      <w:bookmarkStart w:id="3" w:name="_Toc477894392"/>
+      <w:bookmarkStart w:id="4" w:name="_Toc477894392"/>
       <w:r>
         <w:rPr>
           <w:noProof/>
         </w:rPr>
         <w:t>Wichtige Termindaten</w:t>
       </w:r>
-      <w:bookmarkEnd w:id="3"/>
+      <w:bookmarkEnd w:id="4"/>
     </w:p>
     <w:p>
       <w:pPr>
@@ -2173,11 +2175,11 @@
       <w:pPr>
         <w:pStyle w:val="berschrift2"/>
       </w:pPr>
-      <w:bookmarkStart w:id="4" w:name="_Toc477894393"/>
+      <w:bookmarkStart w:id="5" w:name="_Toc477894393"/>
       <w:r>
         <w:t>Ablage</w:t>
       </w:r>
-      <w:bookmarkEnd w:id="4"/>
+      <w:bookmarkEnd w:id="5"/>
     </w:p>
     <w:p>
       <w:hyperlink r:id="rId12" w:history="1">
@@ -2196,11 +2198,11 @@
       <w:pPr>
         <w:pStyle w:val="berschrift2"/>
       </w:pPr>
-      <w:bookmarkStart w:id="5" w:name="_Toc477894394"/>
+      <w:bookmarkStart w:id="6" w:name="_Toc477894394"/>
       <w:r>
         <w:t>Änderungsverfolgung</w:t>
       </w:r>
-      <w:bookmarkEnd w:id="5"/>
+      <w:bookmarkEnd w:id="6"/>
       <w:r>
         <w:t xml:space="preserve"> </w:t>
       </w:r>
@@ -3337,11 +3339,11 @@
       <w:pPr>
         <w:pStyle w:val="berschrift1"/>
       </w:pPr>
-      <w:bookmarkStart w:id="6" w:name="_Toc477894395"/>
+      <w:bookmarkStart w:id="7" w:name="_Toc477894395"/>
       <w:r>
         <w:t>Handelt es sich um ein Projekt?</w:t>
       </w:r>
-      <w:bookmarkEnd w:id="6"/>
+      <w:bookmarkEnd w:id="7"/>
     </w:p>
     <w:p/>
     <w:p>
@@ -4600,11 +4602,11 @@
         <w:lastRenderedPageBreak/>
         <w:br/>
       </w:r>
-      <w:bookmarkStart w:id="7" w:name="_Toc477894396"/>
+      <w:bookmarkStart w:id="8" w:name="_Toc477894396"/>
       <w:r>
         <w:t>Projektauftrag erstellen</w:t>
       </w:r>
-      <w:bookmarkEnd w:id="7"/>
+      <w:bookmarkEnd w:id="8"/>
       <w:r>
         <w:t xml:space="preserve"> </w:t>
       </w:r>
@@ -5064,8 +5066,8 @@
         </w:rPr>
         <w:tab/>
       </w:r>
-      <w:bookmarkStart w:id="8" w:name="OLE_LINK1"/>
-      <w:bookmarkStart w:id="9" w:name="OLE_LINK2"/>
+      <w:bookmarkStart w:id="9" w:name="OLE_LINK1"/>
+      <w:bookmarkStart w:id="10" w:name="OLE_LINK2"/>
       <w:r>
         <w:rPr>
           <w:sz w:val="22"/>
@@ -5073,8 +5075,8 @@
         </w:rPr>
         <w:t xml:space="preserve">Es wird einen schnellen und effizienten Weg geschaffen, gezielt Themen der Informatik zu Lernen und verstehen. </w:t>
       </w:r>
-      <w:bookmarkEnd w:id="8"/>
       <w:bookmarkEnd w:id="9"/>
+      <w:bookmarkEnd w:id="10"/>
     </w:p>
     <w:p>
       <w:pPr>
@@ -5112,11 +5114,11 @@
       <w:pPr>
         <w:pStyle w:val="berschrift1"/>
       </w:pPr>
-      <w:bookmarkStart w:id="10" w:name="_Toc477894397"/>
+      <w:bookmarkStart w:id="11" w:name="_Toc477894397"/>
       <w:r>
         <w:t>Kosten-Nutzen Berechnung</w:t>
       </w:r>
-      <w:bookmarkEnd w:id="10"/>
+      <w:bookmarkEnd w:id="11"/>
     </w:p>
     <w:p>
       <w:pPr>
@@ -5165,11 +5167,11 @@
         <w:lastRenderedPageBreak/>
         <w:br/>
       </w:r>
-      <w:bookmarkStart w:id="11" w:name="_Toc477894398"/>
+      <w:bookmarkStart w:id="12" w:name="_Toc477894398"/>
       <w:r>
         <w:t>Terminplan erstellen</w:t>
       </w:r>
-      <w:bookmarkEnd w:id="11"/>
+      <w:bookmarkEnd w:id="12"/>
     </w:p>
     <w:p>
       <w:pPr>
@@ -6305,8 +6307,6 @@
       <w:r>
         <w:br w:type="page"/>
       </w:r>
-      <w:bookmarkStart w:id="12" w:name="_GoBack"/>
-      <w:bookmarkEnd w:id="12"/>
     </w:p>
     <w:p/>
     <w:p>
@@ -9401,6 +9401,7 @@
   </w:compat>
   <w:rsids>
     <w:rsidRoot w:val="002E6627"/>
+    <w:rsid w:val="001044AE"/>
     <w:rsid w:val="002173EB"/>
     <w:rsid w:val="002E6627"/>
     <w:rsid w:val="002F7BC3"/>
@@ -10192,7 +10193,7 @@
 </file>
 
 <file path=customXml/itemProps2.xml><?xml version="1.0" encoding="utf-8"?>
-<ds:datastoreItem xmlns:ds="http://schemas.openxmlformats.org/officeDocument/2006/customXml" ds:itemID="{8AF1C614-47E7-4F7E-B52B-9C3663A7E48F}">
+<ds:datastoreItem xmlns:ds="http://schemas.openxmlformats.org/officeDocument/2006/customXml" ds:itemID="{FB031175-AE90-4E91-A1FF-B47A57932660}">
   <ds:schemaRefs>
     <ds:schemaRef ds:uri="http://schemas.openxmlformats.org/officeDocument/2006/bibliography"/>
   </ds:schemaRefs>

</xml_diff>